<commit_message>
correccion en la documentacion
</commit_message>
<xml_diff>
--- a/Tarea3Expresion/Bitacora.docx
+++ b/Tarea3Expresion/Bitacora.docx
@@ -28,8 +28,8 @@
         <w:gridCol w:w="709"/>
         <w:gridCol w:w="2995"/>
         <w:gridCol w:w="929"/>
-        <w:gridCol w:w="2306"/>
-        <w:gridCol w:w="1795"/>
+        <w:gridCol w:w="2172"/>
+        <w:gridCol w:w="1929"/>
         <w:gridCol w:w="6859"/>
       </w:tblGrid>
       <w:tr>
@@ -107,7 +107,7 @@
         </w:tc>
         <w:tc>
           <w:tcPr>
-            <w:tcW w:w="2306" w:type="dxa"/>
+            <w:tcW w:w="2172" w:type="dxa"/>
             <w:tcBorders>
               <w:top w:val="single" w:sz="6" w:space="0" w:color="909090"/>
               <w:left w:val="single" w:sz="6" w:space="0" w:color="909090"/>
@@ -134,7 +134,7 @@
         </w:tc>
         <w:tc>
           <w:tcPr>
-            <w:tcW w:w="1795" w:type="dxa"/>
+            <w:tcW w:w="1929" w:type="dxa"/>
             <w:tcBorders>
               <w:top w:val="single" w:sz="6" w:space="0" w:color="909090"/>
               <w:left w:val="single" w:sz="6" w:space="0" w:color="909090"/>
@@ -274,7 +274,7 @@
         </w:tc>
         <w:tc>
           <w:tcPr>
-            <w:tcW w:w="2306" w:type="dxa"/>
+            <w:tcW w:w="2172" w:type="dxa"/>
             <w:tcBorders>
               <w:top w:val="single" w:sz="6" w:space="0" w:color="909090"/>
               <w:left w:val="single" w:sz="6" w:space="0" w:color="909090"/>
@@ -298,7 +298,7 @@
         </w:tc>
         <w:tc>
           <w:tcPr>
-            <w:tcW w:w="1795" w:type="dxa"/>
+            <w:tcW w:w="1929" w:type="dxa"/>
             <w:tcBorders>
               <w:top w:val="single" w:sz="6" w:space="0" w:color="909090"/>
               <w:left w:val="single" w:sz="6" w:space="0" w:color="909090"/>
@@ -440,7 +440,7 @@
         </w:tc>
         <w:tc>
           <w:tcPr>
-            <w:tcW w:w="2306" w:type="dxa"/>
+            <w:tcW w:w="2172" w:type="dxa"/>
             <w:tcBorders>
               <w:top w:val="single" w:sz="6" w:space="0" w:color="909090"/>
               <w:left w:val="single" w:sz="6" w:space="0" w:color="909090"/>
@@ -471,7 +471,7 @@
         </w:tc>
         <w:tc>
           <w:tcPr>
-            <w:tcW w:w="1795" w:type="dxa"/>
+            <w:tcW w:w="1929" w:type="dxa"/>
             <w:tcBorders>
               <w:top w:val="single" w:sz="6" w:space="0" w:color="909090"/>
               <w:left w:val="single" w:sz="6" w:space="0" w:color="909090"/>
@@ -625,7 +625,7 @@
         </w:tc>
         <w:tc>
           <w:tcPr>
-            <w:tcW w:w="2306" w:type="dxa"/>
+            <w:tcW w:w="2172" w:type="dxa"/>
             <w:tcBorders>
               <w:top w:val="single" w:sz="6" w:space="0" w:color="909090"/>
               <w:left w:val="single" w:sz="6" w:space="0" w:color="909090"/>
@@ -656,7 +656,7 @@
         </w:tc>
         <w:tc>
           <w:tcPr>
-            <w:tcW w:w="1795" w:type="dxa"/>
+            <w:tcW w:w="1929" w:type="dxa"/>
             <w:tcBorders>
               <w:top w:val="single" w:sz="6" w:space="0" w:color="909090"/>
               <w:left w:val="single" w:sz="6" w:space="0" w:color="909090"/>
@@ -810,7 +810,7 @@
         </w:tc>
         <w:tc>
           <w:tcPr>
-            <w:tcW w:w="2306" w:type="dxa"/>
+            <w:tcW w:w="2172" w:type="dxa"/>
             <w:tcBorders>
               <w:top w:val="single" w:sz="6" w:space="0" w:color="909090"/>
               <w:left w:val="single" w:sz="6" w:space="0" w:color="909090"/>
@@ -840,7 +840,7 @@
         </w:tc>
         <w:tc>
           <w:tcPr>
-            <w:tcW w:w="1795" w:type="dxa"/>
+            <w:tcW w:w="1929" w:type="dxa"/>
             <w:tcBorders>
               <w:top w:val="single" w:sz="6" w:space="0" w:color="909090"/>
               <w:left w:val="single" w:sz="6" w:space="0" w:color="909090"/>
@@ -992,7 +992,7 @@
         </w:tc>
         <w:tc>
           <w:tcPr>
-            <w:tcW w:w="2306" w:type="dxa"/>
+            <w:tcW w:w="2172" w:type="dxa"/>
             <w:tcBorders>
               <w:top w:val="single" w:sz="6" w:space="0" w:color="909090"/>
               <w:left w:val="single" w:sz="6" w:space="0" w:color="909090"/>
@@ -1022,7 +1022,7 @@
         </w:tc>
         <w:tc>
           <w:tcPr>
-            <w:tcW w:w="1795" w:type="dxa"/>
+            <w:tcW w:w="1929" w:type="dxa"/>
             <w:tcBorders>
               <w:top w:val="single" w:sz="6" w:space="0" w:color="909090"/>
               <w:left w:val="single" w:sz="6" w:space="0" w:color="909090"/>
@@ -1177,7 +1177,7 @@
         </w:tc>
         <w:tc>
           <w:tcPr>
-            <w:tcW w:w="2306" w:type="dxa"/>
+            <w:tcW w:w="2172" w:type="dxa"/>
             <w:tcBorders>
               <w:top w:val="single" w:sz="6" w:space="0" w:color="909090"/>
               <w:left w:val="single" w:sz="6" w:space="0" w:color="909090"/>
@@ -1207,7 +1207,7 @@
         </w:tc>
         <w:tc>
           <w:tcPr>
-            <w:tcW w:w="1795" w:type="dxa"/>
+            <w:tcW w:w="1929" w:type="dxa"/>
             <w:tcBorders>
               <w:top w:val="single" w:sz="6" w:space="0" w:color="909090"/>
               <w:left w:val="single" w:sz="6" w:space="0" w:color="909090"/>
@@ -1359,7 +1359,7 @@
         </w:tc>
         <w:tc>
           <w:tcPr>
-            <w:tcW w:w="2306" w:type="dxa"/>
+            <w:tcW w:w="2172" w:type="dxa"/>
             <w:tcBorders>
               <w:top w:val="single" w:sz="6" w:space="0" w:color="909090"/>
               <w:left w:val="single" w:sz="6" w:space="0" w:color="909090"/>
@@ -1386,24 +1386,6 @@
               <w:t>Escribir código</w:t>
             </w:r>
           </w:p>
-        </w:tc>
-        <w:tc>
-          <w:tcPr>
-            <w:tcW w:w="1795" w:type="dxa"/>
-            <w:tcBorders>
-              <w:top w:val="single" w:sz="6" w:space="0" w:color="909090"/>
-              <w:left w:val="single" w:sz="6" w:space="0" w:color="909090"/>
-              <w:bottom w:val="single" w:sz="6" w:space="0" w:color="909090"/>
-              <w:right w:val="single" w:sz="6" w:space="0" w:color="909090"/>
-            </w:tcBorders>
-            <w:shd w:val="clear" w:color="auto" w:fill="auto"/>
-            <w:tcMar>
-              <w:top w:w="45" w:type="dxa"/>
-              <w:left w:w="0" w:type="dxa"/>
-              <w:bottom w:w="45" w:type="dxa"/>
-              <w:right w:w="0" w:type="dxa"/>
-            </w:tcMar>
-          </w:tcPr>
           <w:p>
             <w:pPr>
               <w:pStyle w:val="Prrafodelista"/>
@@ -1413,7 +1395,49 @@
               </w:numPr>
             </w:pPr>
             <w:r>
+              <w:t>Documentación</w:t>
+            </w:r>
+          </w:p>
+        </w:tc>
+        <w:tc>
+          <w:tcPr>
+            <w:tcW w:w="1929" w:type="dxa"/>
+            <w:tcBorders>
+              <w:top w:val="single" w:sz="6" w:space="0" w:color="909090"/>
+              <w:left w:val="single" w:sz="6" w:space="0" w:color="909090"/>
+              <w:bottom w:val="single" w:sz="6" w:space="0" w:color="909090"/>
+              <w:right w:val="single" w:sz="6" w:space="0" w:color="909090"/>
+            </w:tcBorders>
+            <w:shd w:val="clear" w:color="auto" w:fill="auto"/>
+            <w:tcMar>
+              <w:top w:w="45" w:type="dxa"/>
+              <w:left w:w="0" w:type="dxa"/>
+              <w:bottom w:w="45" w:type="dxa"/>
+              <w:right w:w="0" w:type="dxa"/>
+            </w:tcMar>
+          </w:tcPr>
+          <w:p>
+            <w:pPr>
+              <w:pStyle w:val="Prrafodelista"/>
+              <w:numPr>
+                <w:ilvl w:val="0"/>
+                <w:numId w:val="7"/>
+              </w:numPr>
+            </w:pPr>
+            <w:r>
               <w:t>Escribir código</w:t>
+            </w:r>
+          </w:p>
+          <w:p>
+            <w:pPr>
+              <w:pStyle w:val="Prrafodelista"/>
+              <w:numPr>
+                <w:ilvl w:val="0"/>
+                <w:numId w:val="7"/>
+              </w:numPr>
+            </w:pPr>
+            <w:r>
+              <w:t>Documentación</w:t>
             </w:r>
           </w:p>
         </w:tc>

</xml_diff>